<commit_message>
Fix issue with generating same months.
</commit_message>
<xml_diff>
--- a/docs/User_Guide_Kantar.docx
+++ b/docs/User_Guide_Kantar.docx
@@ -45,7 +45,7 @@
           <w:lang w:eastAsia="en-GB"/>
         </w:rPr>
         <w:pict w14:anchorId="607F4F8D">
-          <v:rect id="_x0000_i1041" alt="" style="width:451.3pt;height:.05pt;mso-width-percent:0;mso-height-percent:0;mso-width-percent:0;mso-height-percent:0" o:hralign="center" o:hrstd="t" o:hr="t" fillcolor="#a0a0a0" stroked="f"/>
+          <v:rect id="_x0000_i1038" alt="" style="width:451.3pt;height:.05pt;mso-width-percent:0;mso-height-percent:0;mso-width-percent:0;mso-height-percent:0" o:hralign="center" o:hrstd="t" o:hr="t" fillcolor="#a0a0a0" stroked="f"/>
         </w:pict>
       </w:r>
     </w:p>
@@ -424,7 +424,7 @@
           <w:lang w:eastAsia="en-GB"/>
         </w:rPr>
         <w:pict w14:anchorId="0F1BCA2A">
-          <v:rect id="_x0000_i1040" alt="" style="width:451.3pt;height:.05pt;mso-width-percent:0;mso-height-percent:0;mso-width-percent:0;mso-height-percent:0" o:hralign="center" o:hrstd="t" o:hr="t" fillcolor="#a0a0a0" stroked="f"/>
+          <v:rect id="_x0000_i1037" alt="" style="width:451.3pt;height:.05pt;mso-width-percent:0;mso-height-percent:0;mso-width-percent:0;mso-height-percent:0" o:hralign="center" o:hrstd="t" o:hr="t" fillcolor="#a0a0a0" stroked="f"/>
         </w:pict>
       </w:r>
     </w:p>
@@ -963,7 +963,7 @@
           <w:lang w:eastAsia="en-GB"/>
         </w:rPr>
         <w:pict w14:anchorId="38275CFD">
-          <v:rect id="_x0000_i1039" alt="" style="width:451.3pt;height:.05pt;mso-width-percent:0;mso-height-percent:0;mso-width-percent:0;mso-height-percent:0" o:hralign="center" o:hrstd="t" o:hr="t" fillcolor="#a0a0a0" stroked="f"/>
+          <v:rect id="_x0000_i1036" alt="" style="width:451.3pt;height:.05pt;mso-width-percent:0;mso-height-percent:0;mso-width-percent:0;mso-height-percent:0" o:hralign="center" o:hrstd="t" o:hr="t" fillcolor="#a0a0a0" stroked="f"/>
         </w:pict>
       </w:r>
     </w:p>
@@ -1015,6 +1015,21 @@
         <w:spacing w:before="280" w:after="80"/>
         <w:outlineLvl w:val="2"/>
         <w:rPr>
+          <w:rFonts w:ascii="Arial" w:eastAsia="Times New Roman" w:hAnsi="Arial" w:cs="Arial"/>
+          <w:b/>
+          <w:bCs/>
+          <w:color w:val="000000"/>
+          <w:sz w:val="30"/>
+          <w:szCs w:val="30"/>
+          <w:lang w:eastAsia="en-GB"/>
+        </w:rPr>
+      </w:pPr>
+    </w:p>
+    <w:p>
+      <w:pPr>
+        <w:spacing w:before="280" w:after="80"/>
+        <w:outlineLvl w:val="2"/>
+        <w:rPr>
           <w:rFonts w:ascii="Times New Roman" w:eastAsia="Times New Roman" w:hAnsi="Times New Roman" w:cs="Times New Roman"/>
           <w:b/>
           <w:bCs/>
@@ -1041,65 +1056,89 @@
       <w:pPr>
         <w:spacing w:before="240" w:after="240"/>
         <w:rPr>
+          <w:rFonts w:ascii="Arial" w:eastAsia="Times New Roman" w:hAnsi="Arial" w:cs="Arial"/>
+          <w:color w:val="000000"/>
+          <w:sz w:val="28"/>
+          <w:szCs w:val="28"/>
+          <w:lang w:eastAsia="en-GB"/>
+        </w:rPr>
+      </w:pPr>
+      <w:r>
+        <w:rPr>
+          <w:rFonts w:ascii="Arial" w:eastAsia="Times New Roman" w:hAnsi="Arial" w:cs="Arial"/>
+          <w:color w:val="000000"/>
+          <w:sz w:val="28"/>
+          <w:szCs w:val="28"/>
+          <w:lang w:eastAsia="en-GB"/>
+        </w:rPr>
+        <w:t xml:space="preserve">Избери желаната </w:t>
+      </w:r>
+      <w:r>
+        <w:rPr>
+          <w:rFonts w:ascii="Arial" w:eastAsia="Times New Roman" w:hAnsi="Arial" w:cs="Arial"/>
+          <w:b/>
+          <w:bCs/>
+          <w:color w:val="000000"/>
+          <w:sz w:val="28"/>
+          <w:szCs w:val="28"/>
+          <w:lang w:eastAsia="en-GB"/>
+        </w:rPr>
+        <w:t>година</w:t>
+      </w:r>
+      <w:r>
+        <w:rPr>
+          <w:rFonts w:ascii="Arial" w:eastAsia="Times New Roman" w:hAnsi="Arial" w:cs="Arial"/>
+          <w:color w:val="000000"/>
+          <w:sz w:val="28"/>
+          <w:szCs w:val="28"/>
+          <w:lang w:eastAsia="en-GB"/>
+        </w:rPr>
+        <w:t xml:space="preserve"> и </w:t>
+      </w:r>
+      <w:r>
+        <w:rPr>
+          <w:rFonts w:ascii="Arial" w:eastAsia="Times New Roman" w:hAnsi="Arial" w:cs="Arial"/>
+          <w:b/>
+          <w:bCs/>
+          <w:color w:val="000000"/>
+          <w:sz w:val="28"/>
+          <w:szCs w:val="28"/>
+          <w:lang w:eastAsia="en-GB"/>
+        </w:rPr>
+        <w:t>месец</w:t>
+      </w:r>
+      <w:r>
+        <w:rPr>
+          <w:rFonts w:ascii="Arial" w:eastAsia="Times New Roman" w:hAnsi="Arial" w:cs="Arial"/>
+          <w:color w:val="000000"/>
+          <w:sz w:val="28"/>
+          <w:szCs w:val="28"/>
+          <w:lang w:eastAsia="en-GB"/>
+        </w:rPr>
+        <w:t xml:space="preserve"> от падащите менюта.</w:t>
+      </w:r>
+    </w:p>
+    <w:p>
+      <w:pPr>
+        <w:spacing w:before="240" w:after="240"/>
+        <w:rPr>
+          <w:rFonts w:ascii="Arial" w:eastAsia="Times New Roman" w:hAnsi="Arial" w:cs="Arial"/>
+          <w:color w:val="000000"/>
+          <w:sz w:val="28"/>
+          <w:szCs w:val="28"/>
+          <w:lang w:eastAsia="en-GB"/>
+        </w:rPr>
+      </w:pPr>
+    </w:p>
+    <w:p>
+      <w:pPr>
+        <w:spacing w:before="240" w:after="240"/>
+        <w:rPr>
           <w:rFonts w:ascii="Times New Roman" w:eastAsia="Times New Roman" w:hAnsi="Times New Roman" w:cs="Times New Roman"/>
           <w:color w:val="000000"/>
           <w:lang w:eastAsia="en-GB"/>
         </w:rPr>
       </w:pPr>
-      <w:r>
-        <w:rPr>
-          <w:rFonts w:ascii="Arial" w:eastAsia="Times New Roman" w:hAnsi="Arial" w:cs="Arial"/>
-          <w:color w:val="000000"/>
-          <w:sz w:val="28"/>
-          <w:szCs w:val="28"/>
-          <w:lang w:eastAsia="en-GB"/>
-        </w:rPr>
-        <w:t xml:space="preserve">Избери желаната </w:t>
-      </w:r>
-      <w:r>
-        <w:rPr>
-          <w:rFonts w:ascii="Arial" w:eastAsia="Times New Roman" w:hAnsi="Arial" w:cs="Arial"/>
-          <w:b/>
-          <w:bCs/>
-          <w:color w:val="000000"/>
-          <w:sz w:val="28"/>
-          <w:szCs w:val="28"/>
-          <w:lang w:eastAsia="en-GB"/>
-        </w:rPr>
-        <w:t>година</w:t>
-      </w:r>
-      <w:r>
-        <w:rPr>
-          <w:rFonts w:ascii="Arial" w:eastAsia="Times New Roman" w:hAnsi="Arial" w:cs="Arial"/>
-          <w:color w:val="000000"/>
-          <w:sz w:val="28"/>
-          <w:szCs w:val="28"/>
-          <w:lang w:eastAsia="en-GB"/>
-        </w:rPr>
-        <w:t xml:space="preserve"> и </w:t>
-      </w:r>
-      <w:r>
-        <w:rPr>
-          <w:rFonts w:ascii="Arial" w:eastAsia="Times New Roman" w:hAnsi="Arial" w:cs="Arial"/>
-          <w:b/>
-          <w:bCs/>
-          <w:color w:val="000000"/>
-          <w:sz w:val="28"/>
-          <w:szCs w:val="28"/>
-          <w:lang w:eastAsia="en-GB"/>
-        </w:rPr>
-        <w:t>месец</w:t>
-      </w:r>
-      <w:r>
-        <w:rPr>
-          <w:rFonts w:ascii="Arial" w:eastAsia="Times New Roman" w:hAnsi="Arial" w:cs="Arial"/>
-          <w:color w:val="000000"/>
-          <w:sz w:val="28"/>
-          <w:szCs w:val="28"/>
-          <w:lang w:eastAsia="en-GB"/>
-        </w:rPr>
-        <w:t xml:space="preserve"> от падащите менюта.</w:t>
-      </w:r>
     </w:p>
     <w:p>
       <w:pPr>
@@ -1117,9 +1156,24 @@
           <w:lang w:eastAsia="en-GB"/>
         </w:rPr>
         <w:pict w14:anchorId="5927246F">
-          <v:rect id="_x0000_i1038" alt="" style="width:451.3pt;height:.05pt;mso-width-percent:0;mso-height-percent:0;mso-width-percent:0;mso-height-percent:0" o:hralign="center" o:hrstd="t" o:hr="t" fillcolor="#a0a0a0" stroked="f"/>
+          <v:rect id="_x0000_i1035" alt="" style="width:451.3pt;height:.05pt;mso-width-percent:0;mso-height-percent:0;mso-width-percent:0;mso-height-percent:0" o:hralign="center" o:hrstd="t" o:hr="t" fillcolor="#a0a0a0" stroked="f"/>
         </w:pict>
       </w:r>
+    </w:p>
+    <w:p>
+      <w:pPr>
+        <w:spacing w:before="280" w:after="80"/>
+        <w:outlineLvl w:val="2"/>
+        <w:rPr>
+          <w:rFonts w:ascii="Arial" w:eastAsia="Times New Roman" w:hAnsi="Arial" w:cs="Arial"/>
+          <w:b/>
+          <w:bCs/>
+          <w:color w:val="000000"/>
+          <w:sz w:val="30"/>
+          <w:szCs w:val="30"/>
+          <w:lang w:eastAsia="en-GB"/>
+        </w:rPr>
+      </w:pPr>
     </w:p>
     <w:p>
       <w:pPr>
@@ -1296,6 +1350,19 @@
     </w:p>
     <w:p>
       <w:pPr>
+        <w:spacing w:after="240"/>
+        <w:textAlignment w:val="baseline"/>
+        <w:rPr>
+          <w:rFonts w:ascii="Arial" w:eastAsia="Times New Roman" w:hAnsi="Arial" w:cs="Arial"/>
+          <w:color w:val="000000"/>
+          <w:sz w:val="28"/>
+          <w:szCs w:val="28"/>
+          <w:lang w:eastAsia="en-GB"/>
+        </w:rPr>
+      </w:pPr>
+    </w:p>
+    <w:p>
+      <w:pPr>
         <w:rPr>
           <w:rFonts w:ascii="Times New Roman" w:eastAsia="Times New Roman" w:hAnsi="Times New Roman" w:cs="Times New Roman"/>
           <w:color w:val="000000"/>
@@ -1310,9 +1377,24 @@
           <w:lang w:eastAsia="en-GB"/>
         </w:rPr>
         <w:pict w14:anchorId="4DAD9DF3">
-          <v:rect id="_x0000_i1037" alt="" style="width:451.3pt;height:.05pt;mso-width-percent:0;mso-height-percent:0;mso-width-percent:0;mso-height-percent:0" o:hralign="center" o:hrstd="t" o:hr="t" fillcolor="#a0a0a0" stroked="f"/>
+          <v:rect id="_x0000_i1034" alt="" style="width:451.3pt;height:.05pt;mso-width-percent:0;mso-height-percent:0;mso-width-percent:0;mso-height-percent:0" o:hralign="center" o:hrstd="t" o:hr="t" fillcolor="#a0a0a0" stroked="f"/>
         </w:pict>
       </w:r>
+    </w:p>
+    <w:p>
+      <w:pPr>
+        <w:spacing w:before="280" w:after="80"/>
+        <w:outlineLvl w:val="2"/>
+        <w:rPr>
+          <w:rFonts w:ascii="Arial" w:eastAsia="Times New Roman" w:hAnsi="Arial" w:cs="Arial"/>
+          <w:b/>
+          <w:bCs/>
+          <w:color w:val="000000"/>
+          <w:sz w:val="30"/>
+          <w:szCs w:val="30"/>
+          <w:lang w:eastAsia="en-GB"/>
+        </w:rPr>
+      </w:pPr>
     </w:p>
     <w:p>
       <w:pPr>
@@ -1532,6 +1614,19 @@
     </w:p>
     <w:p>
       <w:pPr>
+        <w:spacing w:after="240"/>
+        <w:textAlignment w:val="baseline"/>
+        <w:rPr>
+          <w:rFonts w:ascii="Arial" w:eastAsia="Times New Roman" w:hAnsi="Arial" w:cs="Arial"/>
+          <w:color w:val="000000"/>
+          <w:sz w:val="28"/>
+          <w:szCs w:val="28"/>
+          <w:lang w:eastAsia="en-GB"/>
+        </w:rPr>
+      </w:pPr>
+    </w:p>
+    <w:p>
+      <w:pPr>
         <w:rPr>
           <w:rFonts w:ascii="Times New Roman" w:eastAsia="Times New Roman" w:hAnsi="Times New Roman" w:cs="Times New Roman"/>
           <w:color w:val="000000"/>
@@ -1546,7 +1641,7 @@
           <w:lang w:eastAsia="en-GB"/>
         </w:rPr>
         <w:pict w14:anchorId="18915523">
-          <v:rect id="_x0000_i1036" alt="" style="width:451.3pt;height:.05pt;mso-width-percent:0;mso-height-percent:0;mso-width-percent:0;mso-height-percent:0" o:hralign="center" o:hrstd="t" o:hr="t" fillcolor="#a0a0a0" stroked="f"/>
+          <v:rect id="_x0000_i1033" alt="" style="width:451.3pt;height:.05pt;mso-width-percent:0;mso-height-percent:0;mso-width-percent:0;mso-height-percent:0" o:hralign="center" o:hrstd="t" o:hr="t" fillcolor="#a0a0a0" stroked="f"/>
         </w:pict>
       </w:r>
     </w:p>
@@ -1555,6 +1650,21 @@
         <w:spacing w:before="280" w:after="80"/>
         <w:outlineLvl w:val="2"/>
         <w:rPr>
+          <w:rFonts w:ascii="Arial" w:eastAsia="Times New Roman" w:hAnsi="Arial" w:cs="Arial"/>
+          <w:b/>
+          <w:bCs/>
+          <w:color w:val="000000"/>
+          <w:sz w:val="30"/>
+          <w:szCs w:val="30"/>
+          <w:lang w:eastAsia="en-GB"/>
+        </w:rPr>
+      </w:pPr>
+    </w:p>
+    <w:p>
+      <w:pPr>
+        <w:spacing w:before="280" w:after="80"/>
+        <w:outlineLvl w:val="2"/>
+        <w:rPr>
           <w:rFonts w:ascii="Times New Roman" w:eastAsia="Times New Roman" w:hAnsi="Times New Roman" w:cs="Times New Roman"/>
           <w:b/>
           <w:bCs/>
@@ -1574,6 +1684,7 @@
           <w:szCs w:val="30"/>
           <w:lang w:eastAsia="en-GB"/>
         </w:rPr>
+        <w:lastRenderedPageBreak/>
         <w:t>Стъпка 4: Генериране</w:t>
       </w:r>
     </w:p>
@@ -1733,7 +1844,7 @@
           <w:lang w:eastAsia="en-GB"/>
         </w:rPr>
         <w:pict w14:anchorId="1A7BDBBC">
-          <v:rect id="_x0000_i1035" alt="" style="width:451.3pt;height:.05pt;mso-width-percent:0;mso-height-percent:0;mso-width-percent:0;mso-height-percent:0" o:hralign="center" o:hrstd="t" o:hr="t" fillcolor="#a0a0a0" stroked="f"/>
+          <v:rect id="_x0000_i1032" alt="" style="width:451.3pt;height:.05pt;mso-width-percent:0;mso-height-percent:0;mso-width-percent:0;mso-height-percent:0" o:hralign="center" o:hrstd="t" o:hr="t" fillcolor="#a0a0a0" stroked="f"/>
         </w:pict>
       </w:r>
     </w:p>
@@ -1745,11 +1856,7 @@
           <w:lang w:eastAsia="en-GB"/>
         </w:rPr>
       </w:pPr>
-    </w:p>
-    <w:p>
-      <w:pPr>
-        <w:spacing w:before="360" w:after="80"/>
-        <w:outlineLvl w:val="1"/>
+      <w:r>
         <w:rPr>
           <w:rFonts w:ascii="Arial" w:eastAsia="Times New Roman" w:hAnsi="Arial" w:cs="Arial"/>
           <w:b/>
@@ -1759,48 +1866,6 @@
           <w:szCs w:val="36"/>
           <w:lang w:eastAsia="en-GB"/>
         </w:rPr>
-      </w:pPr>
-    </w:p>
-    <w:p>
-      <w:pPr>
-        <w:spacing w:before="360" w:after="80"/>
-        <w:outlineLvl w:val="1"/>
-        <w:rPr>
-          <w:rFonts w:ascii="Arial" w:eastAsia="Times New Roman" w:hAnsi="Arial" w:cs="Arial"/>
-          <w:b/>
-          <w:bCs/>
-          <w:color w:val="000000"/>
-          <w:sz w:val="36"/>
-          <w:szCs w:val="36"/>
-          <w:lang w:eastAsia="en-GB"/>
-        </w:rPr>
-      </w:pPr>
-    </w:p>
-    <w:p>
-      <w:pPr>
-        <w:spacing w:before="360" w:after="80"/>
-        <w:outlineLvl w:val="1"/>
-        <w:rPr>
-          <w:rFonts w:ascii="Times New Roman" w:eastAsia="Times New Roman" w:hAnsi="Times New Roman" w:cs="Times New Roman"/>
-          <w:b/>
-          <w:bCs/>
-          <w:color w:val="000000"/>
-          <w:sz w:val="36"/>
-          <w:szCs w:val="36"/>
-          <w:lang w:eastAsia="en-GB"/>
-        </w:rPr>
-      </w:pPr>
-      <w:r>
-        <w:rPr>
-          <w:rFonts w:ascii="Arial" w:eastAsia="Times New Roman" w:hAnsi="Arial" w:cs="Arial"/>
-          <w:b/>
-          <w:bCs/>
-          <w:color w:val="000000"/>
-          <w:sz w:val="36"/>
-          <w:szCs w:val="36"/>
-          <w:lang w:eastAsia="en-GB"/>
-        </w:rPr>
-        <w:lastRenderedPageBreak/>
         <w:t>4. Ръчни корекции</w:t>
       </w:r>
     </w:p>
@@ -2046,7 +2111,7 @@
           <w:lang w:eastAsia="en-GB"/>
         </w:rPr>
         <w:pict w14:anchorId="1CA981BB">
-          <v:rect id="_x0000_i1034" alt="" style="width:451.3pt;height:.05pt;mso-width-percent:0;mso-height-percent:0;mso-width-percent:0;mso-height-percent:0" o:hralign="center" o:hrstd="t" o:hr="t" fillcolor="#a0a0a0" stroked="f"/>
+          <v:rect id="_x0000_i1031" alt="" style="width:451.3pt;height:.05pt;mso-width-percent:0;mso-height-percent:0;mso-width-percent:0;mso-height-percent:0" o:hralign="center" o:hrstd="t" o:hr="t" fillcolor="#a0a0a0" stroked="f"/>
         </w:pict>
       </w:r>
     </w:p>
@@ -2055,18 +2120,22 @@
         <w:spacing w:before="360" w:after="80"/>
         <w:outlineLvl w:val="1"/>
         <w:rPr>
-          <w:rFonts w:ascii="Times New Roman" w:eastAsia="Times New Roman" w:hAnsi="Times New Roman" w:cs="Times New Roman"/>
+          <w:rFonts w:ascii="Arial" w:eastAsia="Times New Roman" w:hAnsi="Arial" w:cs="Arial"/>
           <w:b/>
           <w:bCs/>
           <w:color w:val="000000"/>
           <w:sz w:val="36"/>
           <w:szCs w:val="36"/>
-          <w:lang w:eastAsia="en-GB"/>
-        </w:rPr>
-      </w:pPr>
-      <w:r>
-        <w:rPr>
-          <w:rFonts w:ascii="Arial" w:eastAsia="Times New Roman" w:hAnsi="Arial" w:cs="Arial"/>
+          <w:lang w:val="bg-BG" w:eastAsia="en-GB"/>
+        </w:rPr>
+      </w:pPr>
+    </w:p>
+    <w:p>
+      <w:pPr>
+        <w:spacing w:before="360" w:after="80"/>
+        <w:outlineLvl w:val="1"/>
+        <w:rPr>
+          <w:rFonts w:ascii="Times New Roman" w:eastAsia="Times New Roman" w:hAnsi="Times New Roman" w:cs="Times New Roman"/>
           <w:b/>
           <w:bCs/>
           <w:color w:val="000000"/>
@@ -2074,301 +2143,19 @@
           <w:szCs w:val="36"/>
           <w:lang w:eastAsia="en-GB"/>
         </w:rPr>
-        <w:t>5. „Приеми като начало“ – много важно</w:t>
-      </w:r>
-    </w:p>
-    <w:p>
-      <w:pPr>
-        <w:spacing w:before="240" w:after="240"/>
-        <w:rPr>
-          <w:rFonts w:ascii="Times New Roman" w:eastAsia="Times New Roman" w:hAnsi="Times New Roman" w:cs="Times New Roman"/>
-          <w:color w:val="000000"/>
-          <w:lang w:eastAsia="en-GB"/>
-        </w:rPr>
-      </w:pPr>
-      <w:r>
-        <w:rPr>
-          <w:rFonts w:ascii="Arial" w:eastAsia="Times New Roman" w:hAnsi="Arial" w:cs="Arial"/>
-          <w:color w:val="000000"/>
-          <w:sz w:val="28"/>
-          <w:szCs w:val="28"/>
-          <w:lang w:eastAsia="en-GB"/>
-        </w:rPr>
-        <w:t>Тази функция се използва когато:</w:t>
-      </w:r>
-    </w:p>
-    <w:p>
-      <w:pPr>
-        <w:numPr>
-          <w:ilvl w:val="0"/>
-          <w:numId w:val="8"/>
-        </w:numPr>
-        <w:spacing w:before="240"/>
-        <w:textAlignment w:val="baseline"/>
-        <w:rPr>
-          <w:rFonts w:ascii="Arial" w:eastAsia="Times New Roman" w:hAnsi="Arial" w:cs="Arial"/>
-          <w:color w:val="000000"/>
-          <w:sz w:val="28"/>
-          <w:szCs w:val="28"/>
-          <w:lang w:eastAsia="en-GB"/>
-        </w:rPr>
-      </w:pPr>
-      <w:r>
-        <w:rPr>
-          <w:rFonts w:ascii="Arial" w:eastAsia="Times New Roman" w:hAnsi="Arial" w:cs="Arial"/>
-          <w:color w:val="000000"/>
-          <w:sz w:val="28"/>
-          <w:szCs w:val="28"/>
-          <w:lang w:eastAsia="en-GB"/>
-        </w:rPr>
-        <w:t xml:space="preserve">създаваш </w:t>
-      </w:r>
-      <w:r>
-        <w:rPr>
-          <w:rFonts w:ascii="Arial" w:eastAsia="Times New Roman" w:hAnsi="Arial" w:cs="Arial"/>
-          <w:b/>
-          <w:bCs/>
-          <w:color w:val="000000"/>
-          <w:sz w:val="28"/>
-          <w:szCs w:val="28"/>
-          <w:lang w:eastAsia="en-GB"/>
-        </w:rPr>
-        <w:t>първия график изобщо</w:t>
-      </w:r>
-    </w:p>
-    <w:p>
-      <w:pPr>
-        <w:numPr>
-          <w:ilvl w:val="0"/>
-          <w:numId w:val="8"/>
-        </w:numPr>
-        <w:spacing w:after="240"/>
-        <w:textAlignment w:val="baseline"/>
-        <w:rPr>
-          <w:rFonts w:ascii="Arial" w:eastAsia="Times New Roman" w:hAnsi="Arial" w:cs="Arial"/>
-          <w:color w:val="000000"/>
-          <w:sz w:val="28"/>
-          <w:szCs w:val="28"/>
-          <w:lang w:eastAsia="en-GB"/>
-        </w:rPr>
-      </w:pPr>
-      <w:r>
-        <w:rPr>
-          <w:rFonts w:ascii="Arial" w:eastAsia="Times New Roman" w:hAnsi="Arial" w:cs="Arial"/>
-          <w:color w:val="000000"/>
-          <w:sz w:val="28"/>
-          <w:szCs w:val="28"/>
-          <w:lang w:eastAsia="en-GB"/>
-        </w:rPr>
-        <w:t xml:space="preserve">или искаш даден месец да стане </w:t>
-      </w:r>
-      <w:r>
-        <w:rPr>
-          <w:rFonts w:ascii="Arial" w:eastAsia="Times New Roman" w:hAnsi="Arial" w:cs="Arial"/>
-          <w:b/>
-          <w:bCs/>
-          <w:color w:val="000000"/>
-          <w:sz w:val="28"/>
-          <w:szCs w:val="28"/>
-          <w:lang w:eastAsia="en-GB"/>
-        </w:rPr>
-        <w:t>нова отправна точка</w:t>
-      </w:r>
-    </w:p>
-    <w:p>
-      <w:pPr>
-        <w:spacing w:before="240" w:after="240"/>
-        <w:rPr>
-          <w:rFonts w:ascii="Times New Roman" w:eastAsia="Times New Roman" w:hAnsi="Times New Roman" w:cs="Times New Roman"/>
-          <w:color w:val="000000"/>
-          <w:lang w:eastAsia="en-GB"/>
-        </w:rPr>
-      </w:pPr>
-      <w:r>
-        <w:rPr>
-          <w:rFonts w:ascii="Arial" w:eastAsia="Times New Roman" w:hAnsi="Arial" w:cs="Arial"/>
-          <w:color w:val="000000"/>
-          <w:sz w:val="28"/>
-          <w:szCs w:val="28"/>
-          <w:lang w:eastAsia="en-GB"/>
-        </w:rPr>
-        <w:t>Тя:</w:t>
-      </w:r>
-    </w:p>
-    <w:p>
-      <w:pPr>
-        <w:numPr>
-          <w:ilvl w:val="0"/>
-          <w:numId w:val="9"/>
-        </w:numPr>
-        <w:spacing w:before="240"/>
-        <w:textAlignment w:val="baseline"/>
-        <w:rPr>
-          <w:rFonts w:ascii="Arial" w:eastAsia="Times New Roman" w:hAnsi="Arial" w:cs="Arial"/>
-          <w:color w:val="000000"/>
-          <w:sz w:val="28"/>
-          <w:szCs w:val="28"/>
-          <w:lang w:eastAsia="en-GB"/>
-        </w:rPr>
-      </w:pPr>
-      <w:r>
-        <w:rPr>
-          <w:rFonts w:ascii="Arial" w:eastAsia="Times New Roman" w:hAnsi="Arial" w:cs="Arial"/>
-          <w:color w:val="000000"/>
-          <w:sz w:val="28"/>
-          <w:szCs w:val="28"/>
-          <w:lang w:eastAsia="en-GB"/>
-        </w:rPr>
-        <w:t>записва реалното състояние на графика</w:t>
-      </w:r>
-    </w:p>
-    <w:p>
-      <w:pPr>
-        <w:numPr>
-          <w:ilvl w:val="0"/>
-          <w:numId w:val="9"/>
-        </w:numPr>
-        <w:spacing w:after="240"/>
-        <w:textAlignment w:val="baseline"/>
-        <w:rPr>
-          <w:rFonts w:ascii="Arial" w:eastAsia="Times New Roman" w:hAnsi="Arial" w:cs="Arial"/>
-          <w:color w:val="000000"/>
-          <w:sz w:val="28"/>
-          <w:szCs w:val="28"/>
-          <w:lang w:eastAsia="en-GB"/>
-        </w:rPr>
-      </w:pPr>
-      <w:r>
-        <w:rPr>
-          <w:rFonts w:ascii="Arial" w:eastAsia="Times New Roman" w:hAnsi="Arial" w:cs="Arial"/>
-          <w:color w:val="000000"/>
-          <w:sz w:val="28"/>
-          <w:szCs w:val="28"/>
-          <w:lang w:eastAsia="en-GB"/>
-        </w:rPr>
-        <w:t xml:space="preserve">гарантира, че </w:t>
-      </w:r>
-      <w:r>
-        <w:rPr>
-          <w:rFonts w:ascii="Arial" w:eastAsia="Times New Roman" w:hAnsi="Arial" w:cs="Arial"/>
-          <w:b/>
-          <w:bCs/>
-          <w:color w:val="000000"/>
-          <w:sz w:val="28"/>
-          <w:szCs w:val="28"/>
-          <w:lang w:eastAsia="en-GB"/>
-        </w:rPr>
-        <w:t>следващият месец ще продължи правилно</w:t>
-      </w:r>
-    </w:p>
-    <w:p>
-      <w:pPr>
-        <w:spacing w:before="240" w:after="240"/>
-        <w:rPr>
-          <w:rFonts w:ascii="Times New Roman" w:eastAsia="Times New Roman" w:hAnsi="Times New Roman" w:cs="Times New Roman"/>
-          <w:color w:val="000000"/>
-          <w:lang w:eastAsia="en-GB"/>
-        </w:rPr>
-      </w:pPr>
-      <w:r>
-        <w:rPr>
-          <w:rFonts w:ascii="Apple Color Emoji" w:eastAsia="Times New Roman" w:hAnsi="Apple Color Emoji" w:cs="Apple Color Emoji"/>
-          <w:color w:val="000000"/>
-          <w:sz w:val="28"/>
-          <w:szCs w:val="28"/>
-          <w:lang w:eastAsia="en-GB"/>
-        </w:rPr>
-        <w:t>👉</w:t>
-      </w:r>
-      <w:r>
-        <w:rPr>
-          <w:rFonts w:ascii="Arial" w:eastAsia="Times New Roman" w:hAnsi="Arial" w:cs="Arial"/>
-          <w:color w:val="000000"/>
-          <w:sz w:val="28"/>
-          <w:szCs w:val="28"/>
-          <w:lang w:eastAsia="en-GB"/>
-        </w:rPr>
-        <w:t xml:space="preserve"> Използва се </w:t>
-      </w:r>
-      <w:r>
-        <w:rPr>
-          <w:rFonts w:ascii="Arial" w:eastAsia="Times New Roman" w:hAnsi="Arial" w:cs="Arial"/>
-          <w:b/>
-          <w:bCs/>
-          <w:color w:val="000000"/>
-          <w:sz w:val="28"/>
-          <w:szCs w:val="28"/>
-          <w:lang w:eastAsia="en-GB"/>
-        </w:rPr>
-        <w:t>рядко</w:t>
-      </w:r>
-      <w:r>
-        <w:rPr>
-          <w:rFonts w:ascii="Arial" w:eastAsia="Times New Roman" w:hAnsi="Arial" w:cs="Arial"/>
-          <w:color w:val="000000"/>
-          <w:sz w:val="28"/>
-          <w:szCs w:val="28"/>
-          <w:lang w:eastAsia="en-GB"/>
-        </w:rPr>
-        <w:t xml:space="preserve">, но </w:t>
-      </w:r>
-      <w:r>
-        <w:rPr>
-          <w:rFonts w:ascii="Arial" w:eastAsia="Times New Roman" w:hAnsi="Arial" w:cs="Arial"/>
-          <w:b/>
-          <w:bCs/>
-          <w:color w:val="000000"/>
-          <w:sz w:val="28"/>
-          <w:szCs w:val="28"/>
-          <w:lang w:eastAsia="en-GB"/>
-        </w:rPr>
-        <w:t>задължително при първи месец</w:t>
-      </w:r>
-      <w:r>
-        <w:rPr>
-          <w:rFonts w:ascii="Arial" w:eastAsia="Times New Roman" w:hAnsi="Arial" w:cs="Arial"/>
-          <w:color w:val="000000"/>
-          <w:sz w:val="28"/>
-          <w:szCs w:val="28"/>
-          <w:lang w:eastAsia="en-GB"/>
-        </w:rPr>
-        <w:t>.</w:t>
-      </w:r>
-    </w:p>
-    <w:p>
-      <w:pPr>
-        <w:rPr>
-          <w:rFonts w:ascii="Times New Roman" w:eastAsia="Times New Roman" w:hAnsi="Times New Roman" w:cs="Times New Roman"/>
-          <w:color w:val="000000"/>
-          <w:lang w:eastAsia="en-GB"/>
-        </w:rPr>
-      </w:pPr>
-      <w:r>
-        <w:rPr>
-          <w:rFonts w:ascii="Times New Roman" w:eastAsia="Times New Roman" w:hAnsi="Times New Roman" w:cs="Times New Roman"/>
-          <w:noProof/>
-          <w:color w:val="000000"/>
-          <w:lang w:eastAsia="en-GB"/>
-        </w:rPr>
-        <w:pict w14:anchorId="2DE2B2E2">
-          <v:rect id="_x0000_i1033" alt="" style="width:451.3pt;height:.05pt;mso-width-percent:0;mso-height-percent:0;mso-width-percent:0;mso-height-percent:0" o:hralign="center" o:hrstd="t" o:hr="t" fillcolor="#a0a0a0" stroked="f"/>
-        </w:pict>
-      </w:r>
-    </w:p>
-    <w:p>
-      <w:pPr>
-        <w:spacing w:before="360" w:after="80"/>
-        <w:outlineLvl w:val="1"/>
-        <w:rPr>
-          <w:rFonts w:ascii="Times New Roman" w:eastAsia="Times New Roman" w:hAnsi="Times New Roman" w:cs="Times New Roman"/>
+      </w:pPr>
+      <w:r>
+        <w:rPr>
+          <w:rFonts w:ascii="Arial" w:eastAsia="Times New Roman" w:hAnsi="Arial" w:cs="Arial"/>
           <w:b/>
           <w:bCs/>
           <w:color w:val="000000"/>
           <w:sz w:val="36"/>
           <w:szCs w:val="36"/>
-          <w:lang w:eastAsia="en-GB"/>
-        </w:rPr>
-      </w:pPr>
+          <w:lang w:val="bg-BG" w:eastAsia="en-GB"/>
+        </w:rPr>
+        <w:t>5</w:t>
+      </w:r>
       <w:r>
         <w:rPr>
           <w:rFonts w:ascii="Arial" w:eastAsia="Times New Roman" w:hAnsi="Arial" w:cs="Arial"/>
@@ -2379,7 +2166,7 @@
           <w:szCs w:val="36"/>
           <w:lang w:eastAsia="en-GB"/>
         </w:rPr>
-        <w:t>6. Заключване на месец</w:t>
+        <w:t>. Заключване на месец</w:t>
       </w:r>
     </w:p>
     <w:p>
@@ -2399,7 +2186,71 @@
           <w:szCs w:val="28"/>
           <w:lang w:eastAsia="en-GB"/>
         </w:rPr>
-        <w:t>Когато графикът е готов:</w:t>
+        <w:t>Когато графикът е готов</w:t>
+      </w:r>
+      <w:r>
+        <w:rPr>
+          <w:rFonts w:ascii="Arial" w:eastAsia="Times New Roman" w:hAnsi="Arial" w:cs="Arial"/>
+          <w:color w:val="000000"/>
+          <w:sz w:val="28"/>
+          <w:szCs w:val="28"/>
+          <w:lang w:val="bg-BG" w:eastAsia="en-GB"/>
+        </w:rPr>
+        <w:t xml:space="preserve"> се </w:t>
+      </w:r>
+      <w:proofErr w:type="spellStart"/>
+      <w:r>
+        <w:rPr>
+          <w:rFonts w:ascii="Arial" w:eastAsia="Times New Roman" w:hAnsi="Arial" w:cs="Arial"/>
+          <w:color w:val="000000"/>
+          <w:sz w:val="28"/>
+          <w:szCs w:val="28"/>
+          <w:lang w:val="bg-BG" w:eastAsia="en-GB"/>
+        </w:rPr>
+        <w:t>заклю</w:t>
+      </w:r>
+      <w:proofErr w:type="spellEnd"/>
+      <w:r>
+        <w:rPr>
+          <w:rFonts w:ascii="Arial" w:eastAsia="Times New Roman" w:hAnsi="Arial" w:cs="Arial"/>
+          <w:color w:val="000000"/>
+          <w:sz w:val="28"/>
+          <w:szCs w:val="28"/>
+          <w:lang w:eastAsia="en-GB"/>
+        </w:rPr>
+        <w:t>ч</w:t>
+      </w:r>
+      <w:r>
+        <w:rPr>
+          <w:rFonts w:ascii="Arial" w:eastAsia="Times New Roman" w:hAnsi="Arial" w:cs="Arial"/>
+          <w:color w:val="000000"/>
+          <w:sz w:val="28"/>
+          <w:szCs w:val="28"/>
+          <w:lang w:val="bg-BG" w:eastAsia="en-GB"/>
+        </w:rPr>
+        <w:t xml:space="preserve">ва от </w:t>
+      </w:r>
+      <w:r>
+        <w:rPr>
+          <w:rFonts w:ascii="Arial" w:eastAsia="Times New Roman" w:hAnsi="Arial" w:cs="Arial"/>
+          <w:b/>
+          <w:bCs/>
+          <w:color w:val="000000"/>
+          <w:sz w:val="28"/>
+          <w:szCs w:val="28"/>
+          <w:lang w:eastAsia="en-GB"/>
+        </w:rPr>
+        <w:t>Администрация</w:t>
+      </w:r>
+      <w:r>
+        <w:rPr>
+          <w:rFonts w:ascii="Arial" w:eastAsia="Times New Roman" w:hAnsi="Arial" w:cs="Arial"/>
+          <w:color w:val="000000"/>
+          <w:sz w:val="28"/>
+          <w:szCs w:val="28"/>
+          <w:lang w:eastAsia="en-GB"/>
+        </w:rPr>
+        <w:t>:</w:t>
       </w:r>
     </w:p>
     <w:p>
@@ -2424,6 +2275,33 @@
           <w:color w:val="000000"/>
           <w:sz w:val="28"/>
           <w:szCs w:val="28"/>
+          <w:lang w:val="bg-BG" w:eastAsia="en-GB"/>
+        </w:rPr>
+        <w:t>Прави се преглед и се маркира Администратора(същия).</w:t>
+      </w:r>
+    </w:p>
+    <w:p>
+      <w:pPr>
+        <w:numPr>
+          <w:ilvl w:val="0"/>
+          <w:numId w:val="10"/>
+        </w:numPr>
+        <w:spacing w:before="240" w:after="240"/>
+        <w:textAlignment w:val="baseline"/>
+        <w:rPr>
+          <w:rFonts w:ascii="Arial" w:eastAsia="Times New Roman" w:hAnsi="Arial" w:cs="Arial"/>
+          <w:color w:val="000000"/>
+          <w:sz w:val="28"/>
+          <w:szCs w:val="28"/>
+          <w:lang w:eastAsia="en-GB"/>
+        </w:rPr>
+      </w:pPr>
+      <w:r>
+        <w:rPr>
+          <w:rFonts w:ascii="Arial" w:eastAsia="Times New Roman" w:hAnsi="Arial" w:cs="Arial"/>
+          <w:color w:val="000000"/>
+          <w:sz w:val="28"/>
+          <w:szCs w:val="28"/>
           <w:lang w:eastAsia="en-GB"/>
         </w:rPr>
         <w:t xml:space="preserve">натисни </w:t>
@@ -2571,7 +2449,7 @@
           <w:lang w:eastAsia="en-GB"/>
         </w:rPr>
         <w:pict w14:anchorId="6CF55AAC">
-          <v:rect id="_x0000_i1032" alt="" style="width:451.3pt;height:.05pt;mso-width-percent:0;mso-height-percent:0;mso-width-percent:0;mso-height-percent:0" o:hralign="center" o:hrstd="t" o:hr="t" fillcolor="#a0a0a0" stroked="f"/>
+          <v:rect id="_x0000_i1030" alt="" style="width:451.3pt;height:.05pt;mso-width-percent:0;mso-height-percent:0;mso-width-percent:0;mso-height-percent:0" o:hralign="center" o:hrstd="t" o:hr="t" fillcolor="#a0a0a0" stroked="f"/>
         </w:pict>
       </w:r>
     </w:p>
@@ -2612,10 +2490,22 @@
           <w:color w:val="000000"/>
           <w:sz w:val="36"/>
           <w:szCs w:val="36"/>
-          <w:lang w:eastAsia="en-GB"/>
+          <w:lang w:val="bg-BG" w:eastAsia="en-GB"/>
         </w:rPr>
         <w:lastRenderedPageBreak/>
-        <w:t xml:space="preserve">7. </w:t>
+        <w:t>6</w:t>
+      </w:r>
+      <w:r>
+        <w:rPr>
+          <w:rFonts w:ascii="Arial" w:eastAsia="Times New Roman" w:hAnsi="Arial" w:cs="Arial"/>
+          <w:b/>
+          <w:bCs/>
+          <w:color w:val="000000"/>
+          <w:sz w:val="36"/>
+          <w:szCs w:val="36"/>
+          <w:lang w:eastAsia="en-GB"/>
+        </w:rPr>
+        <w:t xml:space="preserve">. </w:t>
       </w:r>
       <w:r>
         <w:rPr>
@@ -2818,7 +2708,7 @@
           <w:lang w:eastAsia="en-GB"/>
         </w:rPr>
         <w:pict w14:anchorId="1BA458C5">
-          <v:rect id="_x0000_i1031" alt="" style="width:451.3pt;height:.05pt;mso-width-percent:0;mso-height-percent:0;mso-width-percent:0;mso-height-percent:0" o:hralign="center" o:hrstd="t" o:hr="t" fillcolor="#a0a0a0" stroked="f"/>
+          <v:rect id="_x0000_i1029" alt="" style="width:451.3pt;height:.05pt;mso-width-percent:0;mso-height-percent:0;mso-width-percent:0;mso-height-percent:0" o:hralign="center" o:hrstd="t" o:hr="t" fillcolor="#a0a0a0" stroked="f"/>
         </w:pict>
       </w:r>
     </w:p>
@@ -3004,124 +2894,8 @@
           <w:color w:val="000000"/>
           <w:lang w:eastAsia="en-GB"/>
         </w:rPr>
-        <w:pict w14:anchorId="0AEE40C8">
-          <v:rect id="_x0000_i1030" alt="" style="width:451.3pt;height:.05pt;mso-width-percent:0;mso-height-percent:0;mso-width-percent:0;mso-height-percent:0" o:hralign="center" o:hrstd="t" o:hr="t" fillcolor="#a0a0a0" stroked="f"/>
-        </w:pict>
-      </w:r>
-    </w:p>
-    <w:p>
-      <w:pPr>
-        <w:spacing w:before="240" w:after="240"/>
-        <w:rPr>
-          <w:rFonts w:ascii="Times New Roman" w:eastAsia="Times New Roman" w:hAnsi="Times New Roman" w:cs="Times New Roman"/>
-          <w:color w:val="000000"/>
-          <w:lang w:eastAsia="en-GB"/>
-        </w:rPr>
-      </w:pPr>
-      <w:r>
-        <w:rPr>
-          <w:rFonts w:ascii="Apple Color Emoji" w:eastAsia="Times New Roman" w:hAnsi="Apple Color Emoji" w:cs="Apple Color Emoji"/>
-          <w:color w:val="000000"/>
-          <w:sz w:val="28"/>
-          <w:szCs w:val="28"/>
-          <w:lang w:eastAsia="en-GB"/>
-        </w:rPr>
-        <w:t>❌</w:t>
-      </w:r>
-      <w:r>
-        <w:rPr>
-          <w:rFonts w:ascii="Arial" w:eastAsia="Times New Roman" w:hAnsi="Arial" w:cs="Arial"/>
-          <w:color w:val="000000"/>
-          <w:sz w:val="28"/>
-          <w:szCs w:val="28"/>
-          <w:lang w:eastAsia="en-GB"/>
-        </w:rPr>
-        <w:t xml:space="preserve"> </w:t>
-      </w:r>
-      <w:r>
-        <w:rPr>
-          <w:rFonts w:ascii="Arial" w:eastAsia="Times New Roman" w:hAnsi="Arial" w:cs="Arial"/>
-          <w:b/>
-          <w:bCs/>
-          <w:color w:val="000000"/>
-          <w:sz w:val="28"/>
-          <w:szCs w:val="28"/>
-          <w:lang w:eastAsia="en-GB"/>
-        </w:rPr>
-        <w:t>Не пропускай „Приеми като начало“</w:t>
-      </w:r>
-    </w:p>
-    <w:p>
-      <w:pPr>
-        <w:numPr>
-          <w:ilvl w:val="0"/>
-          <w:numId w:val="15"/>
-        </w:numPr>
-        <w:spacing w:before="240"/>
-        <w:textAlignment w:val="baseline"/>
-        <w:rPr>
-          <w:rFonts w:ascii="Arial" w:eastAsia="Times New Roman" w:hAnsi="Arial" w:cs="Arial"/>
-          <w:color w:val="000000"/>
-          <w:sz w:val="28"/>
-          <w:szCs w:val="28"/>
-          <w:lang w:eastAsia="en-GB"/>
-        </w:rPr>
-      </w:pPr>
-      <w:r>
-        <w:rPr>
-          <w:rFonts w:ascii="Arial" w:eastAsia="Times New Roman" w:hAnsi="Arial" w:cs="Arial"/>
-          <w:color w:val="000000"/>
-          <w:sz w:val="28"/>
-          <w:szCs w:val="28"/>
-          <w:lang w:eastAsia="en-GB"/>
-        </w:rPr>
-        <w:t>при първи месец</w:t>
-      </w:r>
-    </w:p>
-    <w:p>
-      <w:pPr>
-        <w:numPr>
-          <w:ilvl w:val="0"/>
-          <w:numId w:val="15"/>
-        </w:numPr>
-        <w:spacing w:after="240"/>
-        <w:textAlignment w:val="baseline"/>
-        <w:rPr>
-          <w:rFonts w:ascii="Arial" w:eastAsia="Times New Roman" w:hAnsi="Arial" w:cs="Arial"/>
-          <w:color w:val="000000"/>
-          <w:sz w:val="28"/>
-          <w:szCs w:val="28"/>
-          <w:lang w:eastAsia="en-GB"/>
-        </w:rPr>
-      </w:pPr>
-      <w:r>
-        <w:rPr>
-          <w:rFonts w:ascii="Arial" w:eastAsia="Times New Roman" w:hAnsi="Arial" w:cs="Arial"/>
-          <w:color w:val="000000"/>
-          <w:sz w:val="28"/>
-          <w:szCs w:val="28"/>
-          <w:lang w:eastAsia="en-GB"/>
-        </w:rPr>
-        <w:t>или когато започваш нов период</w:t>
-      </w:r>
-    </w:p>
-    <w:p>
-      <w:pPr>
-        <w:rPr>
-          <w:rFonts w:ascii="Times New Roman" w:eastAsia="Times New Roman" w:hAnsi="Times New Roman" w:cs="Times New Roman"/>
-          <w:color w:val="000000"/>
-          <w:lang w:eastAsia="en-GB"/>
-        </w:rPr>
-      </w:pPr>
-      <w:r>
-        <w:rPr>
-          <w:rFonts w:ascii="Times New Roman" w:eastAsia="Times New Roman" w:hAnsi="Times New Roman" w:cs="Times New Roman"/>
-          <w:noProof/>
-          <w:color w:val="000000"/>
-          <w:lang w:eastAsia="en-GB"/>
-        </w:rPr>
         <w:pict w14:anchorId="7137E982">
-          <v:rect id="_x0000_i1029" alt="" style="width:451.3pt;height:.05pt;mso-width-percent:0;mso-height-percent:0;mso-width-percent:0;mso-height-percent:0" o:hralign="center" o:hrstd="t" o:hr="t" fillcolor="#a0a0a0" stroked="f"/>
+          <v:rect id="_x0000_i1028" alt="" style="width:451.3pt;height:.05pt;mso-width-percent:0;mso-height-percent:0;mso-width-percent:0;mso-height-percent:0" o:hralign="center" o:hrstd="t" o:hr="t" fillcolor="#a0a0a0" stroked="f"/>
         </w:pict>
       </w:r>
     </w:p>
@@ -3247,32 +3021,10 @@
           <w:lang w:eastAsia="en-GB"/>
         </w:rPr>
         <w:pict w14:anchorId="09060A8E">
-          <v:rect id="_x0000_i1028" alt="" style="width:451.3pt;height:.05pt;mso-width-percent:0;mso-height-percent:0;mso-width-percent:0;mso-height-percent:0" o:hralign="center" o:hrstd="t" o:hr="t" fillcolor="#a0a0a0" stroked="f"/>
+          <v:rect id="_x0000_i1027" alt="" style="width:451.3pt;height:.05pt;mso-width-percent:0;mso-height-percent:0;mso-width-percent:0;mso-height-percent:0" o:hralign="center" o:hrstd="t" o:hr="t" fillcolor="#a0a0a0" stroked="f"/>
         </w:pict>
       </w:r>
-    </w:p>
-    <w:p>
-      <w:pPr>
-        <w:spacing w:after="240"/>
-        <w:rPr>
-          <w:rFonts w:ascii="Times New Roman" w:eastAsia="Times New Roman" w:hAnsi="Times New Roman" w:cs="Times New Roman"/>
-          <w:color w:val="000000"/>
-          <w:lang w:eastAsia="en-GB"/>
-        </w:rPr>
-      </w:pPr>
-      <w:r>
-        <w:rPr>
-          <w:rFonts w:ascii="Times New Roman" w:eastAsia="Times New Roman" w:hAnsi="Times New Roman" w:cs="Times New Roman"/>
-          <w:color w:val="000000"/>
-          <w:lang w:eastAsia="en-GB"/>
-        </w:rPr>
-        <w:br/>
-      </w:r>
-    </w:p>
-    <w:p>
-      <w:pPr>
-        <w:spacing w:before="360" w:after="80"/>
-        <w:outlineLvl w:val="1"/>
+      <w:r>
         <w:rPr>
           <w:rFonts w:ascii="Arial" w:eastAsia="Times New Roman" w:hAnsi="Arial" w:cs="Arial"/>
           <w:b/>
@@ -3280,14 +3032,11 @@
           <w:color w:val="000000"/>
           <w:sz w:val="36"/>
           <w:szCs w:val="36"/>
-          <w:lang w:eastAsia="en-GB"/>
-        </w:rPr>
-      </w:pPr>
-    </w:p>
-    <w:p>
-      <w:pPr>
-        <w:spacing w:before="360" w:after="80"/>
-        <w:outlineLvl w:val="1"/>
+          <w:lang w:val="bg-BG" w:eastAsia="en-GB"/>
+        </w:rPr>
+        <w:t>8</w:t>
+      </w:r>
+      <w:r>
         <w:rPr>
           <w:rFonts w:ascii="Arial" w:eastAsia="Times New Roman" w:hAnsi="Arial" w:cs="Arial"/>
           <w:b/>
@@ -3297,12 +3046,9 @@
           <w:szCs w:val="36"/>
           <w:lang w:eastAsia="en-GB"/>
         </w:rPr>
-      </w:pPr>
-    </w:p>
-    <w:p>
-      <w:pPr>
-        <w:spacing w:before="360" w:after="80"/>
-        <w:outlineLvl w:val="1"/>
+        <w:t>.</w:t>
+      </w:r>
+      <w:r>
         <w:rPr>
           <w:rFonts w:ascii="Arial" w:eastAsia="Times New Roman" w:hAnsi="Arial" w:cs="Arial"/>
           <w:b/>
@@ -3312,34 +3058,7 @@
           <w:szCs w:val="36"/>
           <w:lang w:eastAsia="en-GB"/>
         </w:rPr>
-      </w:pPr>
-    </w:p>
-    <w:p>
-      <w:pPr>
-        <w:spacing w:before="360" w:after="80"/>
-        <w:outlineLvl w:val="1"/>
-        <w:rPr>
-          <w:rFonts w:ascii="Times New Roman" w:eastAsia="Times New Roman" w:hAnsi="Times New Roman" w:cs="Times New Roman"/>
-          <w:b/>
-          <w:bCs/>
-          <w:color w:val="000000"/>
-          <w:sz w:val="36"/>
-          <w:szCs w:val="36"/>
-          <w:lang w:eastAsia="en-GB"/>
-        </w:rPr>
-      </w:pPr>
-      <w:r>
-        <w:rPr>
-          <w:rFonts w:ascii="Arial" w:eastAsia="Times New Roman" w:hAnsi="Arial" w:cs="Arial"/>
-          <w:b/>
-          <w:bCs/>
-          <w:color w:val="000000"/>
-          <w:sz w:val="36"/>
-          <w:szCs w:val="36"/>
-          <w:lang w:eastAsia="en-GB"/>
-        </w:rPr>
-        <w:lastRenderedPageBreak/>
-        <w:t>8. Експорт в Excel</w:t>
+        <w:t xml:space="preserve"> Експорт в Excel</w:t>
       </w:r>
     </w:p>
     <w:p>
@@ -3592,7 +3311,7 @@
           <w:lang w:eastAsia="en-GB"/>
         </w:rPr>
         <w:pict w14:anchorId="47CF9379">
-          <v:rect id="_x0000_i1027" alt="" style="width:451.3pt;height:.05pt;mso-width-percent:0;mso-height-percent:0;mso-width-percent:0;mso-height-percent:0" o:hralign="center" o:hrstd="t" o:hr="t" fillcolor="#a0a0a0" stroked="f"/>
+          <v:rect id="_x0000_i1026" alt="" style="width:451.3pt;height:.05pt;mso-width-percent:0;mso-height-percent:0;mso-width-percent:0;mso-height-percent:0" o:hralign="center" o:hrstd="t" o:hr="t" fillcolor="#a0a0a0" stroked="f"/>
         </w:pict>
       </w:r>
     </w:p>
@@ -3601,7 +3320,7 @@
         <w:spacing w:before="360" w:after="80"/>
         <w:outlineLvl w:val="1"/>
         <w:rPr>
-          <w:rFonts w:ascii="Times New Roman" w:eastAsia="Times New Roman" w:hAnsi="Times New Roman" w:cs="Times New Roman"/>
+          <w:rFonts w:ascii="Arial" w:eastAsia="Times New Roman" w:hAnsi="Arial" w:cs="Arial"/>
           <w:b/>
           <w:bCs/>
           <w:color w:val="000000"/>
@@ -3610,9 +3329,13 @@
           <w:lang w:eastAsia="en-GB"/>
         </w:rPr>
       </w:pPr>
-      <w:r>
-        <w:rPr>
-          <w:rFonts w:ascii="Arial" w:eastAsia="Times New Roman" w:hAnsi="Arial" w:cs="Arial"/>
+    </w:p>
+    <w:p>
+      <w:pPr>
+        <w:spacing w:before="360" w:after="80"/>
+        <w:outlineLvl w:val="1"/>
+        <w:rPr>
+          <w:rFonts w:ascii="Times New Roman" w:eastAsia="Times New Roman" w:hAnsi="Times New Roman" w:cs="Times New Roman"/>
           <w:b/>
           <w:bCs/>
           <w:color w:val="000000"/>
@@ -3620,6 +3343,18 @@
           <w:szCs w:val="36"/>
           <w:lang w:eastAsia="en-GB"/>
         </w:rPr>
+      </w:pPr>
+      <w:r>
+        <w:rPr>
+          <w:rFonts w:ascii="Arial" w:eastAsia="Times New Roman" w:hAnsi="Arial" w:cs="Arial"/>
+          <w:b/>
+          <w:bCs/>
+          <w:color w:val="000000"/>
+          <w:sz w:val="36"/>
+          <w:szCs w:val="36"/>
+          <w:lang w:eastAsia="en-GB"/>
+        </w:rPr>
+        <w:lastRenderedPageBreak/>
         <w:t>9. Обобщение</w:t>
       </w:r>
     </w:p>
@@ -3797,32 +3532,6 @@
           <w:szCs w:val="28"/>
           <w:lang w:eastAsia="en-GB"/>
         </w:rPr>
-        <w:t>(При първи месец) „Приеми като начало“</w:t>
-      </w:r>
-    </w:p>
-    <w:p>
-      <w:pPr>
-        <w:numPr>
-          <w:ilvl w:val="0"/>
-          <w:numId w:val="19"/>
-        </w:numPr>
-        <w:textAlignment w:val="baseline"/>
-        <w:rPr>
-          <w:rFonts w:ascii="Arial" w:eastAsia="Times New Roman" w:hAnsi="Arial" w:cs="Arial"/>
-          <w:color w:val="000000"/>
-          <w:sz w:val="28"/>
-          <w:szCs w:val="28"/>
-          <w:lang w:eastAsia="en-GB"/>
-        </w:rPr>
-      </w:pPr>
-      <w:r>
-        <w:rPr>
-          <w:rFonts w:ascii="Arial" w:eastAsia="Times New Roman" w:hAnsi="Arial" w:cs="Arial"/>
-          <w:color w:val="000000"/>
-          <w:sz w:val="28"/>
-          <w:szCs w:val="28"/>
-          <w:lang w:eastAsia="en-GB"/>
-        </w:rPr>
         <w:t>Заключване</w:t>
       </w:r>
     </w:p>
@@ -3861,17 +3570,6 @@
           <w:lang w:eastAsia="en-GB"/>
         </w:rPr>
       </w:pPr>
-      <w:r>
-        <w:rPr>
-          <w:rFonts w:ascii="Times New Roman" w:eastAsia="Times New Roman" w:hAnsi="Times New Roman" w:cs="Times New Roman"/>
-          <w:noProof/>
-          <w:color w:val="000000"/>
-          <w:lang w:eastAsia="en-GB"/>
-        </w:rPr>
-        <w:pict w14:anchorId="0159510B">
-          <v:rect id="_x0000_i1026" alt="" style="width:451.3pt;height:.05pt;mso-width-percent:0;mso-height-percent:0;mso-width-percent:0;mso-height-percent:0" o:hralign="center" o:hrstd="t" o:hr="t" fillcolor="#a0a0a0" stroked="f"/>
-        </w:pict>
-      </w:r>
     </w:p>
     <w:p>
       <w:pPr>

</xml_diff>